<commit_message>
Edited MS3 Submission, Added consistency
</commit_message>
<xml_diff>
--- a/Docs/MS3/SQL Queries_Final.docx
+++ b/Docs/MS3/SQL Queries_Final.docx
@@ -251,8 +251,19 @@
         <w:rPr>
           <w:highlight w:val="lightGray"/>
         </w:rPr>
-        <w:t>WHERE symbol = ‘AAPL;’</w:t>
-      </w:r>
+        <w:t>WHERE symbol = ‘AAPL</w:t>
+      </w:r>
+      <w:proofErr w:type="gramStart"/>
+      <w:r>
+        <w:rPr>
+          <w:highlight w:val="lightGray"/>
+        </w:rPr>
+        <w:t>’</w:t>
+      </w:r>
+      <w:r>
+        <w:t>;</w:t>
+      </w:r>
+      <w:proofErr w:type="gramEnd"/>
     </w:p>
     <w:p>
       <w:pPr>
@@ -345,7 +356,19 @@
         <w:rPr>
           <w:highlight w:val="lightGray"/>
         </w:rPr>
-        <w:t>C.symbol</w:t>
+        <w:t>C</w:t>
+      </w:r>
+      <w:r>
+        <w:rPr>
+          <w:highlight w:val="lightGray"/>
+        </w:rPr>
+        <w:t>I</w:t>
+      </w:r>
+      <w:r>
+        <w:rPr>
+          <w:highlight w:val="lightGray"/>
+        </w:rPr>
+        <w:t>.symbol</w:t>
       </w:r>
       <w:proofErr w:type="spellEnd"/>
       <w:proofErr w:type="gramEnd"/>
@@ -353,8 +376,40 @@
         <w:rPr>
           <w:highlight w:val="lightGray"/>
         </w:rPr>
-        <w:t>, C.name</w:t>
-      </w:r>
+        <w:t xml:space="preserve">, </w:t>
+      </w:r>
+      <w:proofErr w:type="spellStart"/>
+      <w:r>
+        <w:rPr>
+          <w:highlight w:val="lightGray"/>
+        </w:rPr>
+        <w:t>C</w:t>
+      </w:r>
+      <w:r>
+        <w:rPr>
+          <w:highlight w:val="lightGray"/>
+        </w:rPr>
+        <w:t>I</w:t>
+      </w:r>
+      <w:r>
+        <w:rPr>
+          <w:highlight w:val="lightGray"/>
+        </w:rPr>
+        <w:t>.</w:t>
+      </w:r>
+      <w:r>
+        <w:rPr>
+          <w:highlight w:val="lightGray"/>
+        </w:rPr>
+        <w:t>CompanyN</w:t>
+      </w:r>
+      <w:r>
+        <w:rPr>
+          <w:highlight w:val="lightGray"/>
+        </w:rPr>
+        <w:t>ame</w:t>
+      </w:r>
+      <w:proofErr w:type="spellEnd"/>
     </w:p>
     <w:p>
       <w:pPr>
@@ -405,14 +460,14 @@
         </w:rPr>
         <w:t>P.peer</w:t>
       </w:r>
+      <w:r>
+        <w:rPr>
+          <w:highlight w:val="lightGray"/>
+        </w:rPr>
+        <w:t>ID</w:t>
+      </w:r>
+      <w:proofErr w:type="spellEnd"/>
       <w:proofErr w:type="gramEnd"/>
-      <w:r>
-        <w:rPr>
-          <w:highlight w:val="lightGray"/>
-        </w:rPr>
-        <w:t>_id</w:t>
-      </w:r>
-      <w:proofErr w:type="spellEnd"/>
       <w:r>
         <w:rPr>
           <w:highlight w:val="lightGray"/>
@@ -642,6 +697,12 @@
         <w:rPr>
           <w:highlight w:val="lightGray"/>
         </w:rPr>
+        <w:t>C</w:t>
+      </w:r>
+      <w:r>
+        <w:rPr>
+          <w:highlight w:val="lightGray"/>
+        </w:rPr>
         <w:t>I.industry</w:t>
       </w:r>
       <w:proofErr w:type="spellEnd"/>
@@ -671,6 +732,12 @@
         <w:rPr>
           <w:highlight w:val="lightGray"/>
         </w:rPr>
+        <w:t>C</w:t>
+      </w:r>
+      <w:r>
+        <w:rPr>
+          <w:highlight w:val="lightGray"/>
+        </w:rPr>
         <w:t>I.sector</w:t>
       </w:r>
       <w:proofErr w:type="spellEnd"/>
@@ -707,7 +774,19 @@
         <w:rPr>
           <w:highlight w:val="lightGray"/>
         </w:rPr>
-        <w:t>CI.Name</w:t>
+        <w:t>CI.</w:t>
+      </w:r>
+      <w:r>
+        <w:rPr>
+          <w:highlight w:val="lightGray"/>
+        </w:rPr>
+        <w:t>companyN</w:t>
+      </w:r>
+      <w:r>
+        <w:rPr>
+          <w:highlight w:val="lightGray"/>
+        </w:rPr>
+        <w:t>ame</w:t>
       </w:r>
       <w:proofErr w:type="spellEnd"/>
       <w:r>
@@ -1258,7 +1337,61 @@
         <w:rPr>
           <w:highlight w:val="lightGray"/>
         </w:rPr>
-        <w:t xml:space="preserve">SENT_CMP AS (SELECT * FROM CMP_AVG C LEFT JOIN SENTIMENT S ON </w:t>
+        <w:t xml:space="preserve">SENT_CMP AS (SELECT </w:t>
+      </w:r>
+      <w:r>
+        <w:rPr>
+          <w:highlight w:val="lightGray"/>
+        </w:rPr>
+        <w:t xml:space="preserve">price, </w:t>
+      </w:r>
+      <w:proofErr w:type="spellStart"/>
+      <w:r>
+        <w:rPr>
+          <w:highlight w:val="lightGray"/>
+        </w:rPr>
+        <w:t>fullTimeEmployees</w:t>
+      </w:r>
+      <w:proofErr w:type="spellEnd"/>
+      <w:r>
+        <w:rPr>
+          <w:highlight w:val="lightGray"/>
+        </w:rPr>
+        <w:t xml:space="preserve">, sentiment, </w:t>
+      </w:r>
+      <w:proofErr w:type="spellStart"/>
+      <w:r>
+        <w:rPr>
+          <w:highlight w:val="lightGray"/>
+        </w:rPr>
+        <w:t>absoluteIndex</w:t>
+      </w:r>
+      <w:proofErr w:type="spellEnd"/>
+      <w:r>
+        <w:rPr>
+          <w:highlight w:val="lightGray"/>
+        </w:rPr>
+        <w:t xml:space="preserve">, </w:t>
+      </w:r>
+      <w:proofErr w:type="spellStart"/>
+      <w:r>
+        <w:rPr>
+          <w:highlight w:val="lightGray"/>
+        </w:rPr>
+        <w:t>num_jobs</w:t>
+      </w:r>
+      <w:proofErr w:type="spellEnd"/>
+      <w:r>
+        <w:rPr>
+          <w:highlight w:val="lightGray"/>
+        </w:rPr>
+        <w:t>, sector, industry</w:t>
+      </w:r>
+      <w:r>
+        <w:rPr>
+          <w:highlight w:val="lightGray"/>
+        </w:rPr>
+        <w:t xml:space="preserve"> FROM CMP_AVG C LEFT JOIN SENTIMENT S ON </w:t>
       </w:r>
       <w:proofErr w:type="spellStart"/>
       <w:proofErr w:type="gramStart"/>
@@ -1694,6 +1827,7 @@
         <w:rPr>
           <w:u w:val="single"/>
         </w:rPr>
+        <w:lastRenderedPageBreak/>
         <w:t>News for a Company</w:t>
       </w:r>
     </w:p>
@@ -2487,6 +2621,7 @@
         <w:rPr>
           <w:highlight w:val="lightGray"/>
         </w:rPr>
+        <w:lastRenderedPageBreak/>
         <w:t>WHERE sentiment BETWEEN ‘$</w:t>
       </w:r>
       <w:proofErr w:type="spellStart"/>
@@ -2529,7 +2664,6 @@
         <w:rPr>
           <w:highlight w:val="lightGray"/>
         </w:rPr>
-        <w:lastRenderedPageBreak/>
         <w:t>SELECT *, COUNT (</w:t>
       </w:r>
       <w:proofErr w:type="spellStart"/>
@@ -3131,6 +3265,12 @@
           <w:highlight w:val="lightGray"/>
         </w:rPr>
         <w:br/>
+      </w:r>
+      <w:r>
+        <w:rPr>
+          <w:highlight w:val="lightGray"/>
+        </w:rPr>
+        <w:lastRenderedPageBreak/>
         <w:t>SELECT AVG(</w:t>
       </w:r>
       <w:proofErr w:type="spellStart"/>

</xml_diff>